<commit_message>
Precios sin datos bolos pade/tenis y Socios, Casos de uso con admin
</commit_message>
<xml_diff>
--- a/Trabajo_Fin_Grado/E02/E02_CASOS_USO_Oliver_Donoso_Victor.docx
+++ b/Trabajo_Fin_Grado/E02/E02_CASOS_USO_Oliver_Donoso_Victor.docx
@@ -29,10 +29,10 @@
       </w:pPr>
       <w:r>
         <w:drawing>
-          <wp:inline distT="0" distB="0" distL="0" distR="0" wp14:anchorId="4A971B90" wp14:editId="22093FB4">
-            <wp:extent cx="4629796" cy="5763429"/>
-            <wp:effectExtent l="0" t="0" r="0" b="8890"/>
-            <wp:docPr id="2124925050" name="Imagen 1"/>
+          <wp:inline distT="0" distB="0" distL="0" distR="0" wp14:anchorId="56F4D1AE" wp14:editId="091CF674">
+            <wp:extent cx="4906060" cy="6906589"/>
+            <wp:effectExtent l="0" t="0" r="8890" b="8890"/>
+            <wp:docPr id="1022344502" name="Imagen 1"/>
             <wp:cNvGraphicFramePr>
               <a:graphicFrameLocks xmlns:a="http://schemas.openxmlformats.org/drawingml/2006/main" noChangeAspect="1"/>
             </wp:cNvGraphicFramePr>
@@ -40,7 +40,7 @@
               <a:graphicData uri="http://schemas.openxmlformats.org/drawingml/2006/picture">
                 <pic:pic xmlns:pic="http://schemas.openxmlformats.org/drawingml/2006/picture">
                   <pic:nvPicPr>
-                    <pic:cNvPr id="2124925050" name=""/>
+                    <pic:cNvPr id="1022344502" name=""/>
                     <pic:cNvPicPr/>
                   </pic:nvPicPr>
                   <pic:blipFill>
@@ -52,7 +52,7 @@
                   <pic:spPr>
                     <a:xfrm>
                       <a:off x="0" y="0"/>
-                      <a:ext cx="4629796" cy="5763429"/>
+                      <a:ext cx="4906060" cy="6906589"/>
                     </a:xfrm>
                     <a:prstGeom prst="rect">
                       <a:avLst/>

</xml_diff>